<commit_message>
Update Hausarbeit - Empfehlungssystem.docx
</commit_message>
<xml_diff>
--- a/Anpassungsfähige Systeme/Hausarbeit - Empfehlungssystem.docx
+++ b/Anpassungsfähige Systeme/Hausarbeit - Empfehlungssystem.docx
@@ -1490,27 +1490,14 @@
                       <w:r>
                         <w:t xml:space="preserve">Abbildung </w:t>
                       </w:r>
-                      <w:r>
-                        <w:fldChar w:fldCharType="begin"/>
-                      </w:r>
-                      <w:r>
-                        <w:instrText xml:space="preserve"> SEQ Abbildung \* ARABIC </w:instrText>
-                      </w:r>
-                      <w:r>
-                        <w:fldChar w:fldCharType="separate"/>
-                      </w:r>
-                      <w:r>
-                        <w:rPr>
-                          <w:noProof/>
-                        </w:rPr>
-                        <w:t>1</w:t>
-                      </w:r>
-                      <w:r>
-                        <w:rPr>
-                          <w:noProof/>
-                        </w:rPr>
-                        <w:fldChar w:fldCharType="end"/>
-                      </w:r>
+                      <w:fldSimple w:instr=" SEQ Abbildung \* ARABIC ">
+                        <w:r>
+                          <w:rPr>
+                            <w:noProof/>
+                          </w:rPr>
+                          <w:t>1</w:t>
+                        </w:r>
+                      </w:fldSimple>
                       <w:r>
                         <w:t xml:space="preserve"> Zusammenhang Website - Servlet</w:t>
                       </w:r>
@@ -3510,30 +3497,14 @@
                       <w:r>
                         <w:t xml:space="preserve">Abbildung </w:t>
                       </w:r>
-                      <w:r>
-                        <w:fldChar w:fldCharType="begin"/>
-                      </w:r>
-                      <w:r>
-                        <w:instrText xml:space="preserve"> SEQ A</w:instrText>
-                      </w:r>
-                      <w:r>
-                        <w:instrText xml:space="preserve">bbildung \* ARABIC </w:instrText>
-                      </w:r>
-                      <w:r>
-                        <w:fldChar w:fldCharType="separate"/>
-                      </w:r>
-                      <w:r>
-                        <w:rPr>
-                          <w:noProof/>
-                        </w:rPr>
-                        <w:t>2</w:t>
-                      </w:r>
-                      <w:r>
-                        <w:rPr>
-                          <w:noProof/>
-                        </w:rPr>
-                        <w:fldChar w:fldCharType="end"/>
-                      </w:r>
+                      <w:fldSimple w:instr=" SEQ Abbildung \* ARABIC ">
+                        <w:r>
+                          <w:rPr>
+                            <w:noProof/>
+                          </w:rPr>
+                          <w:t>2</w:t>
+                        </w:r>
+                      </w:fldSimple>
                       <w:r>
                         <w:t xml:space="preserve"> Pe</w:t>
                       </w:r>
@@ -3875,27 +3846,14 @@
                       <w:r>
                         <w:t xml:space="preserve">Abbildung </w:t>
                       </w:r>
-                      <w:r>
-                        <w:fldChar w:fldCharType="begin"/>
-                      </w:r>
-                      <w:r>
-                        <w:instrText xml:space="preserve"> SEQ Abbildung \* ARABIC </w:instrText>
-                      </w:r>
-                      <w:r>
-                        <w:fldChar w:fldCharType="separate"/>
-                      </w:r>
-                      <w:r>
-                        <w:rPr>
-                          <w:noProof/>
-                        </w:rPr>
-                        <w:t>3</w:t>
-                      </w:r>
-                      <w:r>
-                        <w:rPr>
-                          <w:noProof/>
-                        </w:rPr>
-                        <w:fldChar w:fldCharType="end"/>
-                      </w:r>
+                      <w:fldSimple w:instr=" SEQ Abbildung \* ARABIC ">
+                        <w:r>
+                          <w:rPr>
+                            <w:noProof/>
+                          </w:rPr>
+                          <w:t>3</w:t>
+                        </w:r>
+                      </w:fldSimple>
                       <w:r>
                         <w:t xml:space="preserve"> </w:t>
                       </w:r>
@@ -4500,8 +4458,8 @@
       <w:r>
         <w:t>tätigen. Danach ist die Registrierung abgeschlossen. Alle Eingab</w:t>
       </w:r>
-      <w:bookmarkStart w:id="5" w:name="_GoBack"/>
-      <w:bookmarkEnd w:id="5"/>
+      <w:bookmarkStart w:id="6" w:name="_GoBack"/>
+      <w:bookmarkEnd w:id="6"/>
       <w:r>
         <w:t xml:space="preserve">en und Aktionen, die in den beiden JSPs getätigt werden, verwaltet das </w:t>
       </w:r>
@@ -5657,27 +5615,14 @@
                       <w:r>
                         <w:t xml:space="preserve">Abbildung </w:t>
                       </w:r>
-                      <w:r>
-                        <w:fldChar w:fldCharType="begin"/>
-                      </w:r>
-                      <w:r>
-                        <w:instrText xml:space="preserve"> SEQ Abbildung \* ARABIC </w:instrText>
-                      </w:r>
-                      <w:r>
-                        <w:fldChar w:fldCharType="separate"/>
-                      </w:r>
-                      <w:r>
-                        <w:rPr>
-                          <w:noProof/>
-                        </w:rPr>
-                        <w:t>10</w:t>
-                      </w:r>
-                      <w:r>
-                        <w:rPr>
-                          <w:noProof/>
-                        </w:rPr>
-                        <w:fldChar w:fldCharType="end"/>
-                      </w:r>
+                      <w:fldSimple w:instr=" SEQ Abbildung \* ARABIC ">
+                        <w:r>
+                          <w:rPr>
+                            <w:noProof/>
+                          </w:rPr>
+                          <w:t>10</w:t>
+                        </w:r>
+                      </w:fldSimple>
                       <w:r>
                         <w:t xml:space="preserve"> Interface </w:t>
                       </w:r>
@@ -6125,7 +6070,7 @@
       <w:pPr>
         <w:pStyle w:val="Beschriftung"/>
       </w:pPr>
-      <w:bookmarkStart w:id="6" w:name="_Ref32821975"/>
+      <w:bookmarkStart w:id="7" w:name="_Ref32821975"/>
       <w:r>
         <w:t xml:space="preserve">Abbildung </w:t>
       </w:r>
@@ -6148,7 +6093,7 @@
       <w:r>
         <w:t>(...)</w:t>
       </w:r>
-      <w:bookmarkEnd w:id="6"/>
+      <w:bookmarkEnd w:id="7"/>
     </w:p>
     <w:p>
       <w:r>
@@ -6392,7 +6337,7 @@
         <w:pStyle w:val="berschrift1"/>
         <w:spacing w:before="120"/>
       </w:pPr>
-      <w:bookmarkStart w:id="7" w:name="_Ref32741839"/>
+      <w:bookmarkStart w:id="8" w:name="_Ref32741839"/>
       <w:r>
         <w:t>ZUSAMMENFASSUNG</w:t>
       </w:r>
@@ -6429,12 +6374,12 @@
         <w:pStyle w:val="berschrift1"/>
         <w:spacing w:before="120"/>
       </w:pPr>
-      <w:bookmarkStart w:id="8" w:name="_Ref32825769"/>
+      <w:bookmarkStart w:id="9" w:name="_Ref32825769"/>
       <w:r>
         <w:t>AUSBLICK</w:t>
       </w:r>
-      <w:bookmarkEnd w:id="7"/>
       <w:bookmarkEnd w:id="8"/>
+      <w:bookmarkEnd w:id="9"/>
     </w:p>
     <w:p>
       <w:r>
@@ -9783,7 +9728,7 @@
 </file>
 
 <file path=customXml/itemProps1.xml><?xml version="1.0" encoding="utf-8"?>
-<ds:datastoreItem xmlns:ds="http://schemas.openxmlformats.org/officeDocument/2006/customXml" ds:itemID="{C0729F95-3DD9-4395-A002-ADE2D8FD419B}">
+<ds:datastoreItem xmlns:ds="http://schemas.openxmlformats.org/officeDocument/2006/customXml" ds:itemID="{29D4F3B5-3E2F-47A5-85E9-FA96E5CFECD7}">
   <ds:schemaRefs>
     <ds:schemaRef ds:uri="http://schemas.openxmlformats.org/officeDocument/2006/bibliography"/>
   </ds:schemaRefs>

</xml_diff>

<commit_message>
Fehler korrigiert, Events nach Titel gruppiert
</commit_message>
<xml_diff>
--- a/Anpassungsfähige Systeme/Hausarbeit - Empfehlungssystem.docx
+++ b/Anpassungsfähige Systeme/Hausarbeit - Empfehlungssystem.docx
@@ -6,21 +6,39 @@
       <w:pPr>
         <w:pStyle w:val="Paper-Title"/>
         <w:spacing w:after="60"/>
+        <w:rPr>
+          <w:lang w:val="en-US"/>
+        </w:rPr>
       </w:pPr>
       <w:bookmarkStart w:id="0" w:name="_Hlk32763201"/>
       <w:bookmarkStart w:id="1" w:name="_Hlk32561486"/>
       <w:bookmarkEnd w:id="0"/>
-      <w:proofErr w:type="spellStart"/>
-      <w:r>
-        <w:t>Recommender</w:t>
-      </w:r>
-      <w:proofErr w:type="spellEnd"/>
-      <w:r>
-        <w:t>-System für Events</w:t>
-      </w:r>
-    </w:p>
-    <w:p>
-      <w:pPr>
+      <w:r>
+        <w:rPr>
+          <w:lang w:val="en-US"/>
+        </w:rPr>
+        <w:t xml:space="preserve">Recommender-System </w:t>
+      </w:r>
+      <w:proofErr w:type="spellStart"/>
+      <w:r>
+        <w:rPr>
+          <w:lang w:val="en-US"/>
+        </w:rPr>
+        <w:t>für</w:t>
+      </w:r>
+      <w:proofErr w:type="spellEnd"/>
+      <w:r>
+        <w:rPr>
+          <w:lang w:val="en-US"/>
+        </w:rPr>
+        <w:t xml:space="preserve"> Events</w:t>
+      </w:r>
+    </w:p>
+    <w:p>
+      <w:pPr>
+        <w:rPr>
+          <w:lang w:val="en-US"/>
+        </w:rPr>
         <w:sectPr>
           <w:footerReference w:type="even" r:id="rId8"/>
           <w:footerReference w:type="default" r:id="rId9"/>
@@ -36,47 +54,55 @@
         <w:spacing w:after="0"/>
         <w:rPr>
           <w:spacing w:val="-2"/>
+          <w:lang w:val="en-US"/>
         </w:rPr>
       </w:pPr>
       <w:r>
         <w:rPr>
           <w:spacing w:val="-2"/>
+          <w:lang w:val="en-US"/>
         </w:rPr>
         <w:br w:type="column"/>
       </w:r>
       <w:r>
         <w:rPr>
           <w:spacing w:val="-2"/>
+          <w:lang w:val="en-US"/>
         </w:rPr>
         <w:t xml:space="preserve">Oliver </w:t>
       </w:r>
       <w:r>
         <w:rPr>
           <w:spacing w:val="-2"/>
+          <w:lang w:val="en-US"/>
         </w:rPr>
         <w:t>Lind</w:t>
       </w:r>
       <w:r>
         <w:rPr>
           <w:spacing w:val="-2"/>
+          <w:lang w:val="en-US"/>
         </w:rPr>
         <w:t>e</w:t>
       </w:r>
       <w:r>
         <w:rPr>
           <w:spacing w:val="-2"/>
+          <w:lang w:val="en-US"/>
         </w:rPr>
         <w:t>m</w:t>
       </w:r>
       <w:r>
         <w:rPr>
           <w:spacing w:val="-2"/>
+          <w:lang w:val="en-US"/>
         </w:rPr>
         <w:t>a</w:t>
       </w:r>
       <w:r>
         <w:rPr>
           <w:spacing w:val="-2"/>
+          <w:lang w:val="en-US"/>
         </w:rPr>
         <w:t xml:space="preserve">nn </w:t>
       </w:r>
@@ -86,56 +112,49 @@
         <w:pStyle w:val="Affiliations"/>
         <w:rPr>
           <w:spacing w:val="-2"/>
+          <w:lang w:val="en-US"/>
         </w:rPr>
       </w:pPr>
       <w:r>
         <w:rPr>
           <w:spacing w:val="-2"/>
+          <w:lang w:val="en-US"/>
         </w:rPr>
         <w:t>Hochschule Harz</w:t>
       </w:r>
       <w:r>
         <w:rPr>
           <w:spacing w:val="-2"/>
+          <w:lang w:val="en-US"/>
         </w:rPr>
         <w:br/>
-        <w:t xml:space="preserve">University </w:t>
-      </w:r>
-      <w:proofErr w:type="spellStart"/>
+        <w:t>University of Applied Science</w:t>
+      </w:r>
       <w:r>
         <w:rPr>
           <w:spacing w:val="-2"/>
-        </w:rPr>
-        <w:t>of</w:t>
-      </w:r>
-      <w:proofErr w:type="spellEnd"/>
+          <w:lang w:val="en-US"/>
+        </w:rPr>
+        <w:br/>
+      </w:r>
       <w:r>
         <w:rPr>
           <w:spacing w:val="-2"/>
-        </w:rPr>
-        <w:t xml:space="preserve"> Applied Science</w:t>
+          <w:lang w:val="en-US"/>
+        </w:rPr>
+        <w:t>u33873, m26264</w:t>
       </w:r>
       <w:r>
         <w:rPr>
           <w:spacing w:val="-2"/>
+          <w:lang w:val="en-US"/>
         </w:rPr>
         <w:br/>
       </w:r>
       <w:r>
         <w:rPr>
           <w:spacing w:val="-2"/>
-        </w:rPr>
-        <w:t>u33873, m26264</w:t>
-      </w:r>
-      <w:r>
-        <w:rPr>
-          <w:spacing w:val="-2"/>
-        </w:rPr>
-        <w:br/>
-      </w:r>
-      <w:r>
-        <w:rPr>
-          <w:spacing w:val="-2"/>
+          <w:lang w:val="en-US"/>
         </w:rPr>
         <w:t>u33873@hs-harz.de</w:t>
       </w:r>
@@ -143,16 +162,25 @@
     <w:p>
       <w:pPr>
         <w:pStyle w:val="E-Mail"/>
+        <w:rPr>
+          <w:lang w:val="en-US"/>
+        </w:rPr>
       </w:pPr>
     </w:p>
     <w:p>
       <w:pPr>
         <w:pStyle w:val="E-Mail"/>
         <w:jc w:val="both"/>
-      </w:pPr>
-    </w:p>
-    <w:p>
-      <w:pPr>
+        <w:rPr>
+          <w:lang w:val="en-US"/>
+        </w:rPr>
+      </w:pPr>
+    </w:p>
+    <w:p>
+      <w:pPr>
+        <w:rPr>
+          <w:lang w:val="en-US"/>
+        </w:rPr>
         <w:sectPr>
           <w:type w:val="continuous"/>
           <w:pgSz w:w="12240" w:h="15840" w:code="1"/>
@@ -167,12 +195,14 @@
         <w:rPr>
           <w:b/>
           <w:sz w:val="24"/>
+          <w:lang w:val="en-US"/>
         </w:rPr>
       </w:pPr>
       <w:r>
         <w:rPr>
           <w:b/>
           <w:sz w:val="24"/>
+          <w:lang w:val="en-US"/>
         </w:rPr>
         <w:t>ABSTRACT</w:t>
       </w:r>
@@ -180,234 +210,27 @@
     <w:p>
       <w:pPr>
         <w:spacing w:after="0"/>
-      </w:pPr>
-      <w:r>
-        <w:t xml:space="preserve">This </w:t>
-      </w:r>
-      <w:proofErr w:type="spellStart"/>
-      <w:r>
-        <w:t>paper</w:t>
-      </w:r>
-      <w:proofErr w:type="spellEnd"/>
-      <w:r>
+        <w:rPr>
+          <w:lang w:val="en-US"/>
+        </w:rPr>
+      </w:pPr>
+      <w:r>
+        <w:rPr>
+          <w:lang w:val="en-US"/>
+        </w:rPr>
+        <w:t>This paper describes the functionality of recommender systems and the different algorithms and techniques that are used by these systems to calculate recommendations.</w:t>
+      </w:r>
+      <w:r>
+        <w:rPr>
+          <w:lang w:val="en-US"/>
+        </w:rPr>
         <w:t xml:space="preserve"> </w:t>
       </w:r>
-      <w:proofErr w:type="spellStart"/>
-      <w:r>
-        <w:t>describes</w:t>
-      </w:r>
-      <w:proofErr w:type="spellEnd"/>
-      <w:r>
-        <w:t xml:space="preserve"> </w:t>
-      </w:r>
-      <w:proofErr w:type="spellStart"/>
-      <w:r>
-        <w:t>the</w:t>
-      </w:r>
-      <w:proofErr w:type="spellEnd"/>
-      <w:r>
-        <w:t xml:space="preserve"> </w:t>
-      </w:r>
-      <w:proofErr w:type="spellStart"/>
-      <w:r>
-        <w:t>functionality</w:t>
-      </w:r>
-      <w:proofErr w:type="spellEnd"/>
-      <w:r>
-        <w:t xml:space="preserve"> </w:t>
-      </w:r>
-      <w:proofErr w:type="spellStart"/>
-      <w:r>
-        <w:t>of</w:t>
-      </w:r>
-      <w:proofErr w:type="spellEnd"/>
-      <w:r>
-        <w:t xml:space="preserve"> </w:t>
-      </w:r>
-      <w:proofErr w:type="spellStart"/>
-      <w:r>
-        <w:t>recommender</w:t>
-      </w:r>
-      <w:proofErr w:type="spellEnd"/>
-      <w:r>
-        <w:t xml:space="preserve"> </w:t>
-      </w:r>
-      <w:proofErr w:type="spellStart"/>
-      <w:r>
-        <w:t>systems</w:t>
-      </w:r>
-      <w:proofErr w:type="spellEnd"/>
-      <w:r>
-        <w:t xml:space="preserve"> and </w:t>
-      </w:r>
-      <w:proofErr w:type="spellStart"/>
-      <w:r>
-        <w:t>the</w:t>
-      </w:r>
-      <w:proofErr w:type="spellEnd"/>
-      <w:r>
-        <w:t xml:space="preserve"> different </w:t>
-      </w:r>
-      <w:proofErr w:type="spellStart"/>
-      <w:r>
-        <w:t>algorithms</w:t>
-      </w:r>
-      <w:proofErr w:type="spellEnd"/>
-      <w:r>
-        <w:t xml:space="preserve"> and </w:t>
-      </w:r>
-      <w:proofErr w:type="spellStart"/>
-      <w:r>
-        <w:t>techniques</w:t>
-      </w:r>
-      <w:proofErr w:type="spellEnd"/>
-      <w:r>
-        <w:t xml:space="preserve"> </w:t>
-      </w:r>
-      <w:proofErr w:type="spellStart"/>
-      <w:r>
-        <w:t>that</w:t>
-      </w:r>
-      <w:proofErr w:type="spellEnd"/>
-      <w:r>
-        <w:t xml:space="preserve"> </w:t>
-      </w:r>
-      <w:proofErr w:type="spellStart"/>
-      <w:r>
-        <w:t>are</w:t>
-      </w:r>
-      <w:proofErr w:type="spellEnd"/>
-      <w:r>
-        <w:t xml:space="preserve"> </w:t>
-      </w:r>
-      <w:proofErr w:type="spellStart"/>
-      <w:r>
-        <w:t>used</w:t>
-      </w:r>
-      <w:proofErr w:type="spellEnd"/>
-      <w:r>
-        <w:t xml:space="preserve"> </w:t>
-      </w:r>
-      <w:proofErr w:type="spellStart"/>
-      <w:r>
-        <w:t>by</w:t>
-      </w:r>
-      <w:proofErr w:type="spellEnd"/>
-      <w:r>
-        <w:t xml:space="preserve"> </w:t>
-      </w:r>
-      <w:proofErr w:type="spellStart"/>
-      <w:r>
-        <w:t>these</w:t>
-      </w:r>
-      <w:proofErr w:type="spellEnd"/>
-      <w:r>
-        <w:t xml:space="preserve"> </w:t>
-      </w:r>
-      <w:proofErr w:type="spellStart"/>
-      <w:r>
-        <w:t>systems</w:t>
-      </w:r>
-      <w:proofErr w:type="spellEnd"/>
-      <w:r>
-        <w:t xml:space="preserve"> </w:t>
-      </w:r>
-      <w:proofErr w:type="spellStart"/>
-      <w:r>
-        <w:t>to</w:t>
-      </w:r>
-      <w:proofErr w:type="spellEnd"/>
-      <w:r>
-        <w:t xml:space="preserve"> </w:t>
-      </w:r>
-      <w:proofErr w:type="spellStart"/>
-      <w:r>
-        <w:t>c</w:t>
-      </w:r>
-      <w:r>
-        <w:t>alculat</w:t>
-      </w:r>
-      <w:r>
-        <w:t>e</w:t>
-      </w:r>
-      <w:proofErr w:type="spellEnd"/>
-      <w:r>
-        <w:t xml:space="preserve"> </w:t>
-      </w:r>
-      <w:proofErr w:type="spellStart"/>
-      <w:r>
-        <w:t>recommendations</w:t>
-      </w:r>
-      <w:proofErr w:type="spellEnd"/>
-      <w:r>
-        <w:t>.</w:t>
-      </w:r>
-      <w:r>
-        <w:t xml:space="preserve"> </w:t>
-      </w:r>
-      <w:proofErr w:type="spellStart"/>
-      <w:r>
-        <w:t>It</w:t>
-      </w:r>
-      <w:proofErr w:type="spellEnd"/>
-      <w:r>
-        <w:t xml:space="preserve"> also </w:t>
-      </w:r>
-      <w:proofErr w:type="spellStart"/>
-      <w:r>
-        <w:t>explains</w:t>
-      </w:r>
-      <w:proofErr w:type="spellEnd"/>
-      <w:r>
-        <w:t xml:space="preserve"> </w:t>
-      </w:r>
-      <w:proofErr w:type="spellStart"/>
-      <w:r>
-        <w:t>how</w:t>
-      </w:r>
-      <w:proofErr w:type="spellEnd"/>
-      <w:r>
-        <w:t xml:space="preserve"> such a </w:t>
-      </w:r>
-      <w:proofErr w:type="spellStart"/>
-      <w:r>
-        <w:t>recommender</w:t>
-      </w:r>
-      <w:proofErr w:type="spellEnd"/>
-      <w:r>
-        <w:t xml:space="preserve"> </w:t>
-      </w:r>
-      <w:proofErr w:type="spellStart"/>
-      <w:r>
-        <w:t>system</w:t>
-      </w:r>
-      <w:proofErr w:type="spellEnd"/>
-      <w:r>
-        <w:t xml:space="preserve"> </w:t>
-      </w:r>
-      <w:proofErr w:type="spellStart"/>
-      <w:r>
-        <w:t>is</w:t>
-      </w:r>
-      <w:proofErr w:type="spellEnd"/>
-      <w:r>
-        <w:t xml:space="preserve"> </w:t>
-      </w:r>
-      <w:proofErr w:type="spellStart"/>
-      <w:r>
-        <w:t>set</w:t>
-      </w:r>
-      <w:proofErr w:type="spellEnd"/>
-      <w:r>
-        <w:t xml:space="preserve"> </w:t>
-      </w:r>
-      <w:proofErr w:type="spellStart"/>
-      <w:r>
-        <w:t>up</w:t>
-      </w:r>
-      <w:proofErr w:type="spellEnd"/>
-      <w:r>
-        <w:t>.</w:t>
+      <w:r>
+        <w:rPr>
+          <w:lang w:val="en-US"/>
+        </w:rPr>
+        <w:t>It also explains how such a recommender system is set up.</w:t>
       </w:r>
     </w:p>
     <w:p>
@@ -1442,14 +1265,27 @@
                             <w:r>
                               <w:t xml:space="preserve">Abbildung </w:t>
                             </w:r>
-                            <w:fldSimple w:instr=" SEQ Abbildung \* ARABIC ">
-                              <w:r>
-                                <w:rPr>
-                                  <w:noProof/>
-                                </w:rPr>
-                                <w:t>1</w:t>
-                              </w:r>
-                            </w:fldSimple>
+                            <w:r>
+                              <w:fldChar w:fldCharType="begin"/>
+                            </w:r>
+                            <w:r>
+                              <w:instrText xml:space="preserve"> SEQ Abbildung \* ARABIC </w:instrText>
+                            </w:r>
+                            <w:r>
+                              <w:fldChar w:fldCharType="separate"/>
+                            </w:r>
+                            <w:r>
+                              <w:rPr>
+                                <w:noProof/>
+                              </w:rPr>
+                              <w:t>1</w:t>
+                            </w:r>
+                            <w:r>
+                              <w:rPr>
+                                <w:noProof/>
+                              </w:rPr>
+                              <w:fldChar w:fldCharType="end"/>
+                            </w:r>
                             <w:r>
                               <w:t xml:space="preserve"> Zusammenhang Website - Servlet</w:t>
                             </w:r>
@@ -1903,14 +1739,27 @@
       <w:r>
         <w:t xml:space="preserve">Tabelle </w:t>
       </w:r>
-      <w:fldSimple w:instr=" SEQ Tabelle \* ARABIC ">
-        <w:r>
-          <w:rPr>
-            <w:noProof/>
-          </w:rPr>
-          <w:t>1</w:t>
-        </w:r>
-      </w:fldSimple>
+      <w:r>
+        <w:fldChar w:fldCharType="begin"/>
+      </w:r>
+      <w:r>
+        <w:instrText xml:space="preserve"> SEQ Tabelle \* ARABIC </w:instrText>
+      </w:r>
+      <w:r>
+        <w:fldChar w:fldCharType="separate"/>
+      </w:r>
+      <w:r>
+        <w:rPr>
+          <w:noProof/>
+        </w:rPr>
+        <w:t>1</w:t>
+      </w:r>
+      <w:r>
+        <w:rPr>
+          <w:noProof/>
+        </w:rPr>
+        <w:fldChar w:fldCharType="end"/>
+      </w:r>
       <w:r>
         <w:t xml:space="preserve"> Eingesetzte Filtertechniken</w:t>
       </w:r>
@@ -2526,78 +2375,16 @@
               <w:rPr>
                 <w:sz w:val="14"/>
                 <w:szCs w:val="14"/>
+                <w:lang w:val="en-US"/>
               </w:rPr>
             </w:pPr>
             <w:r>
               <w:rPr>
                 <w:sz w:val="14"/>
                 <w:szCs w:val="14"/>
+                <w:lang w:val="en-US"/>
               </w:rPr>
-              <w:t xml:space="preserve">(CF = </w:t>
-            </w:r>
-            <w:proofErr w:type="spellStart"/>
-            <w:r>
-              <w:rPr>
-                <w:sz w:val="14"/>
-                <w:szCs w:val="14"/>
-              </w:rPr>
-              <w:t>collaborative</w:t>
-            </w:r>
-            <w:proofErr w:type="spellEnd"/>
-            <w:r>
-              <w:rPr>
-                <w:sz w:val="14"/>
-                <w:szCs w:val="14"/>
-              </w:rPr>
-              <w:t xml:space="preserve">, CN = </w:t>
-            </w:r>
-            <w:proofErr w:type="spellStart"/>
-            <w:r>
-              <w:rPr>
-                <w:sz w:val="14"/>
-                <w:szCs w:val="14"/>
-              </w:rPr>
-              <w:t>content-based</w:t>
-            </w:r>
-            <w:proofErr w:type="spellEnd"/>
-            <w:r>
-              <w:rPr>
-                <w:sz w:val="14"/>
-                <w:szCs w:val="14"/>
-              </w:rPr>
-              <w:t>, KB = Knowledge-</w:t>
-            </w:r>
-            <w:proofErr w:type="spellStart"/>
-            <w:r>
-              <w:rPr>
-                <w:sz w:val="14"/>
-                <w:szCs w:val="14"/>
-              </w:rPr>
-              <w:t>based</w:t>
-            </w:r>
-            <w:proofErr w:type="spellEnd"/>
-            <w:r>
-              <w:rPr>
-                <w:sz w:val="14"/>
-                <w:szCs w:val="14"/>
-              </w:rPr>
-              <w:t xml:space="preserve">, DM = </w:t>
-            </w:r>
-            <w:proofErr w:type="spellStart"/>
-            <w:r>
-              <w:rPr>
-                <w:sz w:val="14"/>
-                <w:szCs w:val="14"/>
-              </w:rPr>
-              <w:t>demographic</w:t>
-            </w:r>
-            <w:proofErr w:type="spellEnd"/>
-            <w:r>
-              <w:rPr>
-                <w:sz w:val="14"/>
-                <w:szCs w:val="14"/>
-              </w:rPr>
-              <w:t>)</w:t>
+              <w:t>(CF = collaborative, CN = content-based, KB = Knowledge-based, DM = demographic)</w:t>
             </w:r>
           </w:p>
         </w:tc>
@@ -3353,14 +3140,27 @@
       <w:r>
         <w:t xml:space="preserve">Formel </w:t>
       </w:r>
-      <w:fldSimple w:instr=" SEQ Formel \* ARABIC ">
-        <w:r>
-          <w:rPr>
-            <w:noProof/>
-          </w:rPr>
-          <w:t>1</w:t>
-        </w:r>
-      </w:fldSimple>
+      <w:r>
+        <w:fldChar w:fldCharType="begin"/>
+      </w:r>
+      <w:r>
+        <w:instrText xml:space="preserve"> SEQ Formel \* ARABIC </w:instrText>
+      </w:r>
+      <w:r>
+        <w:fldChar w:fldCharType="separate"/>
+      </w:r>
+      <w:r>
+        <w:rPr>
+          <w:noProof/>
+        </w:rPr>
+        <w:t>1</w:t>
+      </w:r>
+      <w:r>
+        <w:rPr>
+          <w:noProof/>
+        </w:rPr>
+        <w:fldChar w:fldCharType="end"/>
+      </w:r>
       <w:r>
         <w:t xml:space="preserve"> Ähnlichkeitsbestimmung nach Pearson/Spearman</w:t>
       </w:r>
@@ -3446,14 +3246,27 @@
                             <w:r>
                               <w:t xml:space="preserve">Abbildung </w:t>
                             </w:r>
-                            <w:fldSimple w:instr=" SEQ Abbildung \* ARABIC ">
-                              <w:r>
-                                <w:rPr>
-                                  <w:noProof/>
-                                </w:rPr>
-                                <w:t>2</w:t>
-                              </w:r>
-                            </w:fldSimple>
+                            <w:r>
+                              <w:fldChar w:fldCharType="begin"/>
+                            </w:r>
+                            <w:r>
+                              <w:instrText xml:space="preserve"> SEQ Abbildung \* ARABIC </w:instrText>
+                            </w:r>
+                            <w:r>
+                              <w:fldChar w:fldCharType="separate"/>
+                            </w:r>
+                            <w:r>
+                              <w:rPr>
+                                <w:noProof/>
+                              </w:rPr>
+                              <w:t>2</w:t>
+                            </w:r>
+                            <w:r>
+                              <w:rPr>
+                                <w:noProof/>
+                              </w:rPr>
+                              <w:fldChar w:fldCharType="end"/>
+                            </w:r>
                             <w:r>
                               <w:t xml:space="preserve"> Pe</w:t>
                             </w:r>
@@ -3799,14 +3612,27 @@
                             <w:r>
                               <w:t xml:space="preserve">Abbildung </w:t>
                             </w:r>
-                            <w:fldSimple w:instr=" SEQ Abbildung \* ARABIC ">
-                              <w:r>
-                                <w:rPr>
-                                  <w:noProof/>
-                                </w:rPr>
-                                <w:t>3</w:t>
-                              </w:r>
-                            </w:fldSimple>
+                            <w:r>
+                              <w:fldChar w:fldCharType="begin"/>
+                            </w:r>
+                            <w:r>
+                              <w:instrText xml:space="preserve"> SEQ Abbildung \* ARABIC </w:instrText>
+                            </w:r>
+                            <w:r>
+                              <w:fldChar w:fldCharType="separate"/>
+                            </w:r>
+                            <w:r>
+                              <w:rPr>
+                                <w:noProof/>
+                              </w:rPr>
+                              <w:t>3</w:t>
+                            </w:r>
+                            <w:r>
+                              <w:rPr>
+                                <w:noProof/>
+                              </w:rPr>
+                              <w:fldChar w:fldCharType="end"/>
+                            </w:r>
                             <w:r>
                               <w:t xml:space="preserve"> </w:t>
                             </w:r>
@@ -4020,6 +3846,9 @@
     </w:p>
     <w:p>
       <w:r>
+        <w:rPr>
+          <w:noProof/>
+        </w:rPr>
         <w:drawing>
           <wp:inline distT="0" distB="0" distL="0" distR="0" wp14:anchorId="346F5680" wp14:editId="746EF6E5">
             <wp:extent cx="3049270" cy="2587625"/>
@@ -4071,14 +3900,27 @@
       <w:r>
         <w:t xml:space="preserve">Abbildung </w:t>
       </w:r>
-      <w:fldSimple w:instr=" SEQ Abbildung \* ARABIC ">
-        <w:r>
-          <w:rPr>
-            <w:noProof/>
-          </w:rPr>
-          <w:t>4</w:t>
-        </w:r>
-      </w:fldSimple>
+      <w:r>
+        <w:fldChar w:fldCharType="begin"/>
+      </w:r>
+      <w:r>
+        <w:instrText xml:space="preserve"> SEQ Abbildung \* ARABIC </w:instrText>
+      </w:r>
+      <w:r>
+        <w:fldChar w:fldCharType="separate"/>
+      </w:r>
+      <w:r>
+        <w:rPr>
+          <w:noProof/>
+        </w:rPr>
+        <w:t>4</w:t>
+      </w:r>
+      <w:r>
+        <w:rPr>
+          <w:noProof/>
+        </w:rPr>
+        <w:fldChar w:fldCharType="end"/>
+      </w:r>
       <w:r>
         <w:t xml:space="preserve"> KB &amp; DF - Präferenzen, Alter, Geschlecht</w:t>
       </w:r>
@@ -4120,6 +3962,9 @@
     </w:p>
     <w:p>
       <w:r>
+        <w:rPr>
+          <w:noProof/>
+        </w:rPr>
         <w:drawing>
           <wp:inline distT="0" distB="0" distL="0" distR="0" wp14:anchorId="0D00B890" wp14:editId="24E24E0E">
             <wp:extent cx="2578100" cy="2704857"/>
@@ -4171,14 +4016,27 @@
       <w:r>
         <w:t xml:space="preserve">Abbildung </w:t>
       </w:r>
-      <w:fldSimple w:instr=" SEQ Abbildung \* ARABIC ">
-        <w:r>
-          <w:rPr>
-            <w:noProof/>
-          </w:rPr>
-          <w:t>5</w:t>
-        </w:r>
-      </w:fldSimple>
+      <w:r>
+        <w:fldChar w:fldCharType="begin"/>
+      </w:r>
+      <w:r>
+        <w:instrText xml:space="preserve"> SEQ Abbildung \* ARABIC </w:instrText>
+      </w:r>
+      <w:r>
+        <w:fldChar w:fldCharType="separate"/>
+      </w:r>
+      <w:r>
+        <w:rPr>
+          <w:noProof/>
+        </w:rPr>
+        <w:t>5</w:t>
+      </w:r>
+      <w:r>
+        <w:rPr>
+          <w:noProof/>
+        </w:rPr>
+        <w:fldChar w:fldCharType="end"/>
+      </w:r>
       <w:r>
         <w:t xml:space="preserve"> </w:t>
       </w:r>
@@ -4199,6 +4057,9 @@
     </w:p>
     <w:p>
       <w:r>
+        <w:rPr>
+          <w:noProof/>
+        </w:rPr>
         <w:drawing>
           <wp:inline distT="0" distB="0" distL="0" distR="0" wp14:anchorId="16AFF9AD" wp14:editId="7DEB5443">
             <wp:extent cx="2418104" cy="1498600"/>
@@ -4250,14 +4111,27 @@
       <w:r>
         <w:t xml:space="preserve">Abbildung </w:t>
       </w:r>
-      <w:fldSimple w:instr=" SEQ Abbildung \* ARABIC ">
-        <w:r>
-          <w:rPr>
-            <w:noProof/>
-          </w:rPr>
-          <w:t>6</w:t>
-        </w:r>
-      </w:fldSimple>
+      <w:r>
+        <w:fldChar w:fldCharType="begin"/>
+      </w:r>
+      <w:r>
+        <w:instrText xml:space="preserve"> SEQ Abbildung \* ARABIC </w:instrText>
+      </w:r>
+      <w:r>
+        <w:fldChar w:fldCharType="separate"/>
+      </w:r>
+      <w:r>
+        <w:rPr>
+          <w:noProof/>
+        </w:rPr>
+        <w:t>6</w:t>
+      </w:r>
+      <w:r>
+        <w:rPr>
+          <w:noProof/>
+        </w:rPr>
+        <w:fldChar w:fldCharType="end"/>
+      </w:r>
       <w:r>
         <w:t xml:space="preserve"> DF - Alter</w:t>
       </w:r>
@@ -4456,12 +4330,12 @@
         <w:t xml:space="preserve"> trägt der Benutzer all seine Daten für die Registrierung ein. Wenn alle Daten korrekt sind, wird der Anwender auf Register2.jsp weitergeleitet. Hier kann er nun eine Auswahl seiner Präferenzen </w:t>
       </w:r>
       <w:r>
-        <w:t>tätigen. Danach ist die Registrierung abgeschlossen. Alle Eingab</w:t>
-      </w:r>
-      <w:bookmarkStart w:id="6" w:name="_GoBack"/>
-      <w:bookmarkEnd w:id="6"/>
-      <w:r>
-        <w:t xml:space="preserve">en und Aktionen, die in den beiden JSPs getätigt werden, verwaltet das </w:t>
+        <w:t>tätigen. Danach ist die Registrierung abgeschlossen. Alle Eingaben und Aktionen, die in den beiden JSPs</w:t>
+      </w:r>
+      <w:bookmarkStart w:id="5" w:name="_GoBack"/>
+      <w:bookmarkEnd w:id="5"/>
+      <w:r>
+        <w:t xml:space="preserve"> getätigt werden, verwaltet das </w:t>
       </w:r>
       <w:proofErr w:type="spellStart"/>
       <w:r>
@@ -4492,7 +4366,13 @@
       </w:r>
       <w:proofErr w:type="spellEnd"/>
       <w:r>
-        <w:t xml:space="preserve"> ist für die Darstellung der Empfehlungen eines Benutzers verantwortlich. Es ermittelt über die bereits vorgestellten Empfehlungsalgorithmen die Empfehlungen des Nutzers und stellt diese nach Genre gruppiert dar. Bei Auswahl eines </w:t>
+        <w:t xml:space="preserve"> ist für die Darstellung der Empfehlungen eines Benutzers verantwortlich. Es ermittelt über die bereits vorgestellten Empfehlungsalgorithmen die Empfehlungen des Nutzers und stellt diese nach </w:t>
+      </w:r>
+      <w:r>
+        <w:t>Titel</w:t>
+      </w:r>
+      <w:r>
+        <w:t xml:space="preserve"> gruppiert dar. Bei Auswahl eines </w:t>
       </w:r>
       <w:r>
         <w:lastRenderedPageBreak/>
@@ -4982,14 +4862,30 @@
       <w:r>
         <w:t xml:space="preserve">Abbildung </w:t>
       </w:r>
-      <w:fldSimple w:instr=" SEQ Abbildung \* ARABIC ">
-        <w:r>
-          <w:rPr>
-            <w:noProof/>
-          </w:rPr>
-          <w:t>7</w:t>
-        </w:r>
-      </w:fldSimple>
+      <w:r>
+        <w:fldChar w:fldCharType="begin"/>
+      </w:r>
+      <w:r>
+        <w:instrText xml:space="preserve"> SEQ Abbi</w:instrText>
+      </w:r>
+      <w:r>
+        <w:instrText xml:space="preserve">ldung \* ARABIC </w:instrText>
+      </w:r>
+      <w:r>
+        <w:fldChar w:fldCharType="separate"/>
+      </w:r>
+      <w:r>
+        <w:rPr>
+          <w:noProof/>
+        </w:rPr>
+        <w:t>7</w:t>
+      </w:r>
+      <w:r>
+        <w:rPr>
+          <w:noProof/>
+        </w:rPr>
+        <w:fldChar w:fldCharType="end"/>
+      </w:r>
       <w:r>
         <w:t xml:space="preserve"> Methode </w:t>
       </w:r>
@@ -5266,14 +5162,27 @@
       <w:r>
         <w:t xml:space="preserve">Abbildung </w:t>
       </w:r>
-      <w:fldSimple w:instr=" SEQ Abbildung \* ARABIC ">
-        <w:r>
-          <w:rPr>
-            <w:noProof/>
-          </w:rPr>
-          <w:t>8</w:t>
-        </w:r>
-      </w:fldSimple>
+      <w:r>
+        <w:fldChar w:fldCharType="begin"/>
+      </w:r>
+      <w:r>
+        <w:instrText xml:space="preserve"> SEQ Abbildung \* ARABIC </w:instrText>
+      </w:r>
+      <w:r>
+        <w:fldChar w:fldCharType="separate"/>
+      </w:r>
+      <w:r>
+        <w:rPr>
+          <w:noProof/>
+        </w:rPr>
+        <w:t>8</w:t>
+      </w:r>
+      <w:r>
+        <w:rPr>
+          <w:noProof/>
+        </w:rPr>
+        <w:fldChar w:fldCharType="end"/>
+      </w:r>
       <w:r>
         <w:t xml:space="preserve"> </w:t>
       </w:r>
@@ -5382,14 +5291,27 @@
       <w:r>
         <w:t xml:space="preserve">Abbildung </w:t>
       </w:r>
-      <w:fldSimple w:instr=" SEQ Abbildung \* ARABIC ">
-        <w:r>
-          <w:rPr>
-            <w:noProof/>
-          </w:rPr>
-          <w:t>9</w:t>
-        </w:r>
-      </w:fldSimple>
+      <w:r>
+        <w:fldChar w:fldCharType="begin"/>
+      </w:r>
+      <w:r>
+        <w:instrText xml:space="preserve"> SEQ Abbildung \* ARABIC </w:instrText>
+      </w:r>
+      <w:r>
+        <w:fldChar w:fldCharType="separate"/>
+      </w:r>
+      <w:r>
+        <w:rPr>
+          <w:noProof/>
+        </w:rPr>
+        <w:t>9</w:t>
+      </w:r>
+      <w:r>
+        <w:rPr>
+          <w:noProof/>
+        </w:rPr>
+        <w:fldChar w:fldCharType="end"/>
+      </w:r>
       <w:r>
         <w:t xml:space="preserve"> Methode </w:t>
       </w:r>
@@ -5567,14 +5489,27 @@
                             <w:r>
                               <w:t xml:space="preserve">Abbildung </w:t>
                             </w:r>
-                            <w:fldSimple w:instr=" SEQ Abbildung \* ARABIC ">
-                              <w:r>
-                                <w:rPr>
-                                  <w:noProof/>
-                                </w:rPr>
-                                <w:t>10</w:t>
-                              </w:r>
-                            </w:fldSimple>
+                            <w:r>
+                              <w:fldChar w:fldCharType="begin"/>
+                            </w:r>
+                            <w:r>
+                              <w:instrText xml:space="preserve"> SEQ Abbildung \* ARABIC </w:instrText>
+                            </w:r>
+                            <w:r>
+                              <w:fldChar w:fldCharType="separate"/>
+                            </w:r>
+                            <w:r>
+                              <w:rPr>
+                                <w:noProof/>
+                              </w:rPr>
+                              <w:t>10</w:t>
+                            </w:r>
+                            <w:r>
+                              <w:rPr>
+                                <w:noProof/>
+                              </w:rPr>
+                              <w:fldChar w:fldCharType="end"/>
+                            </w:r>
                             <w:r>
                               <w:t xml:space="preserve"> Interface </w:t>
                             </w:r>
@@ -6070,18 +6005,31 @@
       <w:pPr>
         <w:pStyle w:val="Beschriftung"/>
       </w:pPr>
-      <w:bookmarkStart w:id="7" w:name="_Ref32821975"/>
+      <w:bookmarkStart w:id="6" w:name="_Ref32821975"/>
       <w:r>
         <w:t xml:space="preserve">Abbildung </w:t>
       </w:r>
-      <w:fldSimple w:instr=" SEQ Abbildung \* ARABIC ">
-        <w:r>
-          <w:rPr>
-            <w:noProof/>
-          </w:rPr>
-          <w:t>11</w:t>
-        </w:r>
-      </w:fldSimple>
+      <w:r>
+        <w:fldChar w:fldCharType="begin"/>
+      </w:r>
+      <w:r>
+        <w:instrText xml:space="preserve"> SEQ Abbildung \* ARABIC </w:instrText>
+      </w:r>
+      <w:r>
+        <w:fldChar w:fldCharType="separate"/>
+      </w:r>
+      <w:r>
+        <w:rPr>
+          <w:noProof/>
+        </w:rPr>
+        <w:t>11</w:t>
+      </w:r>
+      <w:r>
+        <w:rPr>
+          <w:noProof/>
+        </w:rPr>
+        <w:fldChar w:fldCharType="end"/>
+      </w:r>
       <w:r>
         <w:t xml:space="preserve"> Anwenden von </w:t>
       </w:r>
@@ -6093,7 +6041,7 @@
       <w:r>
         <w:t>(...)</w:t>
       </w:r>
-      <w:bookmarkEnd w:id="7"/>
+      <w:bookmarkEnd w:id="6"/>
     </w:p>
     <w:p>
       <w:r>
@@ -6181,14 +6129,27 @@
       <w:r>
         <w:t xml:space="preserve">Abbildung </w:t>
       </w:r>
-      <w:fldSimple w:instr=" SEQ Abbildung \* ARABIC ">
-        <w:r>
-          <w:rPr>
-            <w:noProof/>
-          </w:rPr>
-          <w:t>12</w:t>
-        </w:r>
-      </w:fldSimple>
+      <w:r>
+        <w:fldChar w:fldCharType="begin"/>
+      </w:r>
+      <w:r>
+        <w:instrText xml:space="preserve"> SEQ Abbildung \* ARABIC </w:instrText>
+      </w:r>
+      <w:r>
+        <w:fldChar w:fldCharType="separate"/>
+      </w:r>
+      <w:r>
+        <w:rPr>
+          <w:noProof/>
+        </w:rPr>
+        <w:t>12</w:t>
+      </w:r>
+      <w:r>
+        <w:rPr>
+          <w:noProof/>
+        </w:rPr>
+        <w:fldChar w:fldCharType="end"/>
+      </w:r>
       <w:r>
         <w:t xml:space="preserve"> Methode ohne </w:t>
       </w:r>
@@ -6262,14 +6223,27 @@
       <w:r>
         <w:t xml:space="preserve">Abbildung </w:t>
       </w:r>
-      <w:fldSimple w:instr=" SEQ Abbildung \* ARABIC ">
-        <w:r>
-          <w:rPr>
-            <w:noProof/>
-          </w:rPr>
-          <w:t>13</w:t>
-        </w:r>
-      </w:fldSimple>
+      <w:r>
+        <w:fldChar w:fldCharType="begin"/>
+      </w:r>
+      <w:r>
+        <w:instrText xml:space="preserve"> SEQ Abbildung \* ARABIC </w:instrText>
+      </w:r>
+      <w:r>
+        <w:fldChar w:fldCharType="separate"/>
+      </w:r>
+      <w:r>
+        <w:rPr>
+          <w:noProof/>
+        </w:rPr>
+        <w:t>13</w:t>
+      </w:r>
+      <w:r>
+        <w:rPr>
+          <w:noProof/>
+        </w:rPr>
+        <w:fldChar w:fldCharType="end"/>
+      </w:r>
       <w:r>
         <w:t xml:space="preserve"> Methode mit </w:t>
       </w:r>
@@ -6337,7 +6311,7 @@
         <w:pStyle w:val="berschrift1"/>
         <w:spacing w:before="120"/>
       </w:pPr>
-      <w:bookmarkStart w:id="8" w:name="_Ref32741839"/>
+      <w:bookmarkStart w:id="7" w:name="_Ref32741839"/>
       <w:r>
         <w:t>ZUSAMMENFASSUNG</w:t>
       </w:r>
@@ -6374,12 +6348,12 @@
         <w:pStyle w:val="berschrift1"/>
         <w:spacing w:before="120"/>
       </w:pPr>
-      <w:bookmarkStart w:id="9" w:name="_Ref32825769"/>
+      <w:bookmarkStart w:id="8" w:name="_Ref32825769"/>
       <w:r>
         <w:t>AUSBLICK</w:t>
       </w:r>
+      <w:bookmarkEnd w:id="7"/>
       <w:bookmarkEnd w:id="8"/>
-      <w:bookmarkEnd w:id="9"/>
     </w:p>
     <w:p>
       <w:r>
@@ -6439,15 +6413,10 @@
         <w:pStyle w:val="References"/>
       </w:pPr>
       <w:r>
-        <w:t xml:space="preserve">Burke, R. Hybrid </w:t>
-      </w:r>
-      <w:proofErr w:type="spellStart"/>
-      <w:r>
-        <w:t>Recommender</w:t>
-      </w:r>
-      <w:proofErr w:type="spellEnd"/>
-      <w:r>
-        <w:t xml:space="preserve"> Systems: Survey and Experiments. </w:t>
+        <w:rPr>
+          <w:lang w:val="en-US"/>
+        </w:rPr>
+        <w:t xml:space="preserve">Burke, R. Hybrid Recommender Systems: Survey and Experiments. </w:t>
       </w:r>
       <w:r>
         <w:rPr>
@@ -6501,214 +6470,175 @@
     <w:p>
       <w:pPr>
         <w:pStyle w:val="References"/>
-      </w:pPr>
-      <w:proofErr w:type="spellStart"/>
-      <w:r>
+        <w:rPr>
+          <w:lang w:val="en-US"/>
+        </w:rPr>
+      </w:pPr>
+      <w:proofErr w:type="spellStart"/>
+      <w:r>
+        <w:rPr>
+          <w:lang w:val="en-US"/>
+        </w:rPr>
         <w:t>Özgöbek</w:t>
       </w:r>
       <w:proofErr w:type="spellEnd"/>
       <w:r>
+        <w:rPr>
+          <w:lang w:val="en-US"/>
+        </w:rPr>
         <w:t xml:space="preserve">, Ö.; </w:t>
       </w:r>
       <w:proofErr w:type="spellStart"/>
       <w:r>
+        <w:rPr>
+          <w:lang w:val="en-US"/>
+        </w:rPr>
         <w:t>Gulla</w:t>
       </w:r>
       <w:proofErr w:type="spellEnd"/>
       <w:r>
+        <w:rPr>
+          <w:lang w:val="en-US"/>
+        </w:rPr>
         <w:t xml:space="preserve">, J. and </w:t>
       </w:r>
       <w:proofErr w:type="spellStart"/>
       <w:r>
+        <w:rPr>
+          <w:lang w:val="en-US"/>
+        </w:rPr>
         <w:t>Erdur</w:t>
       </w:r>
       <w:proofErr w:type="spellEnd"/>
       <w:r>
+        <w:rPr>
+          <w:lang w:val="en-US"/>
+        </w:rPr>
         <w:t xml:space="preserve">, R. (2014). </w:t>
       </w:r>
       <w:r>
         <w:rPr>
           <w:bCs/>
-        </w:rPr>
-        <w:t xml:space="preserve">A Survey on </w:t>
+          <w:lang w:val="en-US"/>
+        </w:rPr>
+        <w:t xml:space="preserve">A Survey on Challenges and Methods in News </w:t>
       </w:r>
       <w:proofErr w:type="spellStart"/>
       <w:r>
         <w:rPr>
           <w:bCs/>
-        </w:rPr>
-        <w:t>Challenges</w:t>
-      </w:r>
-      <w:proofErr w:type="spellEnd"/>
-      <w:r>
-        <w:rPr>
-          <w:bCs/>
-        </w:rPr>
-        <w:t xml:space="preserve"> and Methods in News </w:t>
-      </w:r>
-      <w:proofErr w:type="spellStart"/>
-      <w:r>
-        <w:rPr>
-          <w:bCs/>
+          <w:lang w:val="en-US"/>
         </w:rPr>
         <w:t>Recommendation</w:t>
       </w:r>
       <w:r>
+        <w:rPr>
+          <w:lang w:val="en-US"/>
+        </w:rPr>
         <w:t>.In</w:t>
       </w:r>
       <w:proofErr w:type="spellEnd"/>
       <w:r>
+        <w:rPr>
+          <w:lang w:val="en-US"/>
+        </w:rPr>
         <w:t xml:space="preserve"> </w:t>
       </w:r>
       <w:r>
         <w:rPr>
           <w:i/>
           <w:iCs/>
-        </w:rPr>
-        <w:t xml:space="preserve">Proceedings </w:t>
-      </w:r>
-      <w:proofErr w:type="spellStart"/>
+          <w:lang w:val="en-US"/>
+        </w:rPr>
+        <w:t>Proceedings of the 10th International Conference on Web Information Systems and Technologies - Volume 1: WEBIST,</w:t>
+      </w:r>
+      <w:r>
+        <w:rPr>
+          <w:lang w:val="en-US"/>
+        </w:rPr>
+        <w:t xml:space="preserve"> ISBN 978-989-758-024-6, pages 278-285. DOI: 10.5220/0004844202780285</w:t>
+      </w:r>
+      <w:r>
+        <w:rPr>
+          <w:lang w:val="en-US"/>
+        </w:rPr>
+        <w:t xml:space="preserve">Ding, W., and </w:t>
+      </w:r>
+      <w:proofErr w:type="spellStart"/>
+      <w:r>
+        <w:rPr>
+          <w:lang w:val="en-US"/>
+        </w:rPr>
+        <w:t>Marchionini</w:t>
+      </w:r>
+      <w:proofErr w:type="spellEnd"/>
+      <w:r>
+        <w:rPr>
+          <w:lang w:val="en-US"/>
+        </w:rPr>
+        <w:t xml:space="preserve">, G. </w:t>
+      </w:r>
       <w:r>
         <w:rPr>
           <w:i/>
           <w:iCs/>
-        </w:rPr>
-        <w:t>of</w:t>
-      </w:r>
-      <w:proofErr w:type="spellEnd"/>
+          <w:lang w:val="en-US"/>
+        </w:rPr>
+        <w:t>A Study on Video Browsing Strategies.</w:t>
+      </w:r>
+      <w:r>
+        <w:rPr>
+          <w:lang w:val="en-US"/>
+        </w:rPr>
+        <w:t xml:space="preserve"> Technical Report UMIACS-TR-97-40, University of Maryland, College Park, MD, 1997.</w:t>
+      </w:r>
+    </w:p>
+    <w:p>
+      <w:pPr>
+        <w:pStyle w:val="References"/>
+      </w:pPr>
+      <w:r>
+        <w:rPr>
+          <w:lang w:val="en-US"/>
+        </w:rPr>
+        <w:t>Hamilton, G., 1997. JavaBean</w:t>
+      </w:r>
+      <w:r>
+        <w:rPr>
+          <w:lang w:val="en-US"/>
+        </w:rPr>
+        <w:t>s™</w:t>
+      </w:r>
+      <w:r>
+        <w:rPr>
+          <w:lang w:val="en-US"/>
+        </w:rPr>
+        <w:t xml:space="preserve"> Specification 1.01 Final Release. </w:t>
+      </w:r>
       <w:r>
         <w:rPr>
           <w:i/>
           <w:iCs/>
         </w:rPr>
-        <w:t xml:space="preserve"> </w:t>
-      </w:r>
-      <w:proofErr w:type="spellStart"/>
+        <w:t>Sun Microsystem, Augustus</w:t>
+      </w:r>
+      <w:r>
+        <w:t xml:space="preserve">, </w:t>
+      </w:r>
       <w:r>
         <w:rPr>
           <w:i/>
           <w:iCs/>
         </w:rPr>
-        <w:t>the</w:t>
-      </w:r>
-      <w:proofErr w:type="spellEnd"/>
-      <w:r>
-        <w:rPr>
-          <w:i/>
-          <w:iCs/>
-        </w:rPr>
-        <w:t xml:space="preserve"> 10th International Conference on Web Information Systems and Technologies - Volume 1: WEBIST,</w:t>
-      </w:r>
-      <w:r>
-        <w:t xml:space="preserve"> ISBN 978-989-758-024-6, </w:t>
-      </w:r>
-      <w:proofErr w:type="spellStart"/>
-      <w:r>
-        <w:t>pages</w:t>
-      </w:r>
-      <w:proofErr w:type="spellEnd"/>
-      <w:r>
-        <w:t xml:space="preserve"> 278-285. DOI: 10.5220/0004844202780285</w:t>
-      </w:r>
-      <w:r>
-        <w:t xml:space="preserve">Ding, W., and </w:t>
-      </w:r>
-      <w:proofErr w:type="spellStart"/>
-      <w:r>
-        <w:t>Marchionini</w:t>
-      </w:r>
-      <w:proofErr w:type="spellEnd"/>
-      <w:r>
-        <w:t xml:space="preserve">, G. </w:t>
-      </w:r>
-      <w:r>
-        <w:rPr>
-          <w:i/>
-          <w:iCs/>
-        </w:rPr>
-        <w:t xml:space="preserve">A Study on Video Browsing </w:t>
-      </w:r>
-      <w:proofErr w:type="spellStart"/>
-      <w:r>
-        <w:rPr>
-          <w:i/>
-          <w:iCs/>
-        </w:rPr>
-        <w:t>Strategies</w:t>
-      </w:r>
-      <w:proofErr w:type="spellEnd"/>
-      <w:r>
-        <w:rPr>
-          <w:i/>
-          <w:iCs/>
-        </w:rPr>
-        <w:t>.</w:t>
-      </w:r>
-      <w:r>
-        <w:t xml:space="preserve"> Technical</w:t>
-      </w:r>
-      <w:r>
-        <w:t xml:space="preserve"> Report UMIACS-TR-97-40, University </w:t>
-      </w:r>
-      <w:proofErr w:type="spellStart"/>
-      <w:r>
-        <w:t>of</w:t>
-      </w:r>
-      <w:proofErr w:type="spellEnd"/>
-      <w:r>
-        <w:t xml:space="preserve"> Maryland, College Park, MD, 1997.</w:t>
+        <w:t>8</w:t>
       </w:r>
     </w:p>
     <w:p>
       <w:pPr>
         <w:pStyle w:val="References"/>
-      </w:pPr>
-      <w:r>
-        <w:t xml:space="preserve">Hamilton, G., 1997. </w:t>
-      </w:r>
-      <w:proofErr w:type="spellStart"/>
-      <w:r>
-        <w:t>JavaBean</w:t>
-      </w:r>
-      <w:r>
-        <w:t>s</w:t>
-      </w:r>
-      <w:proofErr w:type="spellEnd"/>
-      <w:r>
-        <w:t>™</w:t>
-      </w:r>
-      <w:r>
-        <w:t xml:space="preserve"> </w:t>
-      </w:r>
-      <w:proofErr w:type="spellStart"/>
-      <w:r>
-        <w:t>Specification</w:t>
-      </w:r>
-      <w:proofErr w:type="spellEnd"/>
-      <w:r>
-        <w:t xml:space="preserve"> 1.01 Final Release. </w:t>
-      </w:r>
-      <w:r>
-        <w:rPr>
-          <w:i/>
-          <w:iCs/>
-        </w:rPr>
-        <w:t>Sun Microsystem, Augustus</w:t>
-      </w:r>
-      <w:r>
-        <w:t xml:space="preserve">, </w:t>
-      </w:r>
-      <w:r>
-        <w:rPr>
-          <w:i/>
-          <w:iCs/>
-        </w:rPr>
-        <w:t>8</w:t>
-      </w:r>
-    </w:p>
-    <w:p>
-      <w:pPr>
-        <w:pStyle w:val="References"/>
+        <w:rPr>
+          <w:lang w:val="en-US"/>
+        </w:rPr>
         <w:sectPr>
           <w:type w:val="continuous"/>
           <w:pgSz w:w="12240" w:h="15840" w:code="1"/>
@@ -6717,48 +6647,37 @@
         </w:sectPr>
       </w:pPr>
       <w:r>
-        <w:t xml:space="preserve">Java™ </w:t>
-      </w:r>
-      <w:proofErr w:type="spellStart"/>
-      <w:r>
-        <w:t>Platform</w:t>
-      </w:r>
-      <w:proofErr w:type="spellEnd"/>
-      <w:r>
-        <w:t xml:space="preserve">, Standard Edition 8 API </w:t>
-      </w:r>
-      <w:proofErr w:type="spellStart"/>
-      <w:r>
+        <w:rPr>
+          <w:lang w:val="en-US"/>
+        </w:rPr>
+        <w:t xml:space="preserve">Java™ Platform, Standard Edition 8 API </w:t>
+      </w:r>
+      <w:proofErr w:type="spellStart"/>
+      <w:r>
+        <w:rPr>
+          <w:lang w:val="en-US"/>
+        </w:rPr>
         <w:t>Sepcification</w:t>
       </w:r>
       <w:proofErr w:type="spellEnd"/>
       <w:r>
+        <w:rPr>
+          <w:lang w:val="en-US"/>
+        </w:rPr>
         <w:t xml:space="preserve">, (2020). </w:t>
       </w:r>
       <w:r>
         <w:rPr>
           <w:i/>
-        </w:rPr>
-        <w:t xml:space="preserve">Interface </w:t>
-      </w:r>
-      <w:proofErr w:type="spellStart"/>
-      <w:r>
-        <w:rPr>
-          <w:i/>
-        </w:rPr>
-        <w:t>Function</w:t>
-      </w:r>
-      <w:proofErr w:type="spellEnd"/>
-      <w:r>
-        <w:rPr>
-          <w:i/>
-        </w:rPr>
-        <w:t>&lt;</w:t>
+          <w:lang w:val="en-US"/>
+        </w:rPr>
+        <w:t>Interface Function&lt;</w:t>
       </w:r>
       <w:proofErr w:type="gramStart"/>
       <w:r>
         <w:rPr>
           <w:i/>
+          <w:lang w:val="en-US"/>
         </w:rPr>
         <w:t>T,R</w:t>
       </w:r>
@@ -6766,33 +6685,21 @@
       <w:r>
         <w:rPr>
           <w:i/>
+          <w:lang w:val="en-US"/>
         </w:rPr>
         <w:t>&gt;</w:t>
       </w:r>
       <w:r>
-        <w:t xml:space="preserve">. [online] </w:t>
-      </w:r>
-      <w:proofErr w:type="spellStart"/>
-      <w:r>
-        <w:t>Available</w:t>
-      </w:r>
-      <w:proofErr w:type="spellEnd"/>
-      <w:r>
-        <w:t xml:space="preserve"> at: </w:t>
-      </w:r>
-      <w:r>
-        <w:t>https://docs.oracle.com/javase/8/docs/api/java/util/function/Function.html</w:t>
-      </w:r>
-      <w:r>
-        <w:t xml:space="preserve"> [</w:t>
-      </w:r>
-      <w:proofErr w:type="spellStart"/>
-      <w:r>
-        <w:t>Accessed</w:t>
-      </w:r>
-      <w:proofErr w:type="spellEnd"/>
-      <w:r>
-        <w:t xml:space="preserve"> Feb 17, 2020]</w:t>
+        <w:rPr>
+          <w:lang w:val="en-US"/>
+        </w:rPr>
+        <w:t xml:space="preserve">. [online] Available at: </w:t>
+      </w:r>
+      <w:r>
+        <w:rPr>
+          <w:lang w:val="en-US"/>
+        </w:rPr>
+        <w:t>https://docs.oracle.com/javase/8/docs/api/java/util/function/Function.html [Accessed Feb 17, 2020]</w:t>
       </w:r>
     </w:p>
     <w:bookmarkEnd w:id="1"/>
@@ -6805,6 +6712,7 @@
           <w:bCs/>
           <w:sz w:val="24"/>
           <w:szCs w:val="14"/>
+          <w:lang w:val="en-US"/>
         </w:rPr>
       </w:pPr>
     </w:p>
@@ -9728,7 +9636,7 @@
 </file>
 
 <file path=customXml/itemProps1.xml><?xml version="1.0" encoding="utf-8"?>
-<ds:datastoreItem xmlns:ds="http://schemas.openxmlformats.org/officeDocument/2006/customXml" ds:itemID="{29D4F3B5-3E2F-47A5-85E9-FA96E5CFECD7}">
+<ds:datastoreItem xmlns:ds="http://schemas.openxmlformats.org/officeDocument/2006/customXml" ds:itemID="{452F495A-D2D9-4AAC-BEE8-68DFBD740E0A}">
   <ds:schemaRefs>
     <ds:schemaRef ds:uri="http://schemas.openxmlformats.org/officeDocument/2006/bibliography"/>
   </ds:schemaRefs>

</xml_diff>

<commit_message>
Beschriftung der Abbildungen 2 und 3 getauscht
</commit_message>
<xml_diff>
--- a/Anpassungsfähige Systeme/Hausarbeit - Empfehlungssystem.docx
+++ b/Anpassungsfähige Systeme/Hausarbeit - Empfehlungssystem.docx
@@ -1326,14 +1326,27 @@
                       <w:r>
                         <w:t xml:space="preserve">Abbildung </w:t>
                       </w:r>
-                      <w:fldSimple w:instr=" SEQ Abbildung \* ARABIC ">
-                        <w:r>
-                          <w:rPr>
-                            <w:noProof/>
-                          </w:rPr>
-                          <w:t>1</w:t>
-                        </w:r>
-                      </w:fldSimple>
+                      <w:r>
+                        <w:fldChar w:fldCharType="begin"/>
+                      </w:r>
+                      <w:r>
+                        <w:instrText xml:space="preserve"> SEQ Abbildung \* ARABIC </w:instrText>
+                      </w:r>
+                      <w:r>
+                        <w:fldChar w:fldCharType="separate"/>
+                      </w:r>
+                      <w:r>
+                        <w:rPr>
+                          <w:noProof/>
+                        </w:rPr>
+                        <w:t>1</w:t>
+                      </w:r>
+                      <w:r>
+                        <w:rPr>
+                          <w:noProof/>
+                        </w:rPr>
+                        <w:fldChar w:fldCharType="end"/>
+                      </w:r>
                       <w:r>
                         <w:t xml:space="preserve"> Zusammenhang Website - Servlet</w:t>
                       </w:r>
@@ -3247,25 +3260,7 @@
                               <w:t xml:space="preserve">Abbildung </w:t>
                             </w:r>
                             <w:r>
-                              <w:fldChar w:fldCharType="begin"/>
-                            </w:r>
-                            <w:r>
-                              <w:instrText xml:space="preserve"> SEQ Abbildung \* ARABIC </w:instrText>
-                            </w:r>
-                            <w:r>
-                              <w:fldChar w:fldCharType="separate"/>
-                            </w:r>
-                            <w:r>
-                              <w:rPr>
-                                <w:noProof/>
-                              </w:rPr>
-                              <w:t>2</w:t>
-                            </w:r>
-                            <w:r>
-                              <w:rPr>
-                                <w:noProof/>
-                              </w:rPr>
-                              <w:fldChar w:fldCharType="end"/>
+                              <w:t>3</w:t>
                             </w:r>
                             <w:r>
                               <w:t xml:space="preserve"> Pe</w:t>
@@ -3310,14 +3305,9 @@
                       <w:r>
                         <w:t xml:space="preserve">Abbildung </w:t>
                       </w:r>
-                      <w:fldSimple w:instr=" SEQ Abbildung \* ARABIC ">
-                        <w:r>
-                          <w:rPr>
-                            <w:noProof/>
-                          </w:rPr>
-                          <w:t>2</w:t>
-                        </w:r>
-                      </w:fldSimple>
+                      <w:r>
+                        <w:t>3</w:t>
+                      </w:r>
                       <w:r>
                         <w:t xml:space="preserve"> Pe</w:t>
                       </w:r>
@@ -3338,17 +3328,217 @@
         </mc:AlternateContent>
       </w:r>
       <w:r>
+        <w:t xml:space="preserve">im nächsten Schritt noch weiter verwertet. Mittels eines </w:t>
+      </w:r>
+      <w:r>
+        <w:t>Schwellenwertes</w:t>
+      </w:r>
+      <w:r>
+        <w:t xml:space="preserve"> </w:t>
+      </w:r>
+      <w:r>
+        <w:t xml:space="preserve">werden nun die Ähnlichkeiten gefiltert. Ein sog. </w:t>
+      </w:r>
+      <w:proofErr w:type="spellStart"/>
+      <w:r>
+        <w:rPr>
+          <w:i/>
+        </w:rPr>
+        <w:t>Similarity</w:t>
+      </w:r>
+      <w:proofErr w:type="spellEnd"/>
+      <w:r>
+        <w:rPr>
+          <w:i/>
+        </w:rPr>
+        <w:t xml:space="preserve"> T</w:t>
+      </w:r>
+      <w:r>
+        <w:rPr>
+          <w:i/>
+        </w:rPr>
+        <w:t>hreshold</w:t>
+      </w:r>
+      <w:r>
+        <w:t xml:space="preserve"> gibt an, ab welchem errechneten Ergebnis der User dem Benutzer tatsächlich ausreichend ähnlich ist. In großen </w:t>
+      </w:r>
+      <w:proofErr w:type="spellStart"/>
+      <w:r>
+        <w:t>Recommender</w:t>
+      </w:r>
+      <w:proofErr w:type="spellEnd"/>
+      <w:r>
+        <w:t xml:space="preserve">-Systemen wird ein relativ hoher Threshold von &gt;95%, also 0,95 gewählt. In kleineren Systemen mit weniger Daten, wie es in dem Event-Shop-Empfehlungssystem der Fall ist, wird ein niedriger Wert von &gt;20% (0,2) verwendet, damit noch ausreichend viele Ergebnisse und somit ähnliche Nutzer berechnet werden können. Andernfalls würde es in kleinen Systemen keine zueinander ähnlichen Benutzer geben. </w:t>
+      </w:r>
+    </w:p>
+    <w:p>
+      <w:pPr>
+        <w:pStyle w:val="berschrift3"/>
+      </w:pPr>
+      <w:r>
+        <w:t>U</w:t>
+      </w:r>
+      <w:r>
+        <w:t>msetzung in SQL</w:t>
+      </w:r>
+    </w:p>
+    <w:p>
+      <w:pPr>
+        <w:pStyle w:val="berschrift4"/>
+      </w:pPr>
+      <w:r>
+        <w:t>Collaborative / Content-</w:t>
+      </w:r>
+      <w:proofErr w:type="spellStart"/>
+      <w:r>
+        <w:t>based</w:t>
+      </w:r>
+      <w:proofErr w:type="spellEnd"/>
+      <w:r>
+        <w:t xml:space="preserve"> </w:t>
+      </w:r>
+      <w:proofErr w:type="spellStart"/>
+      <w:r>
+        <w:t>Filtering</w:t>
+      </w:r>
+      <w:proofErr w:type="spellEnd"/>
+    </w:p>
+    <w:p>
+      <w:r>
         <w:rPr>
           <w:noProof/>
         </w:rPr>
         <w:drawing>
-          <wp:anchor distT="0" distB="0" distL="114300" distR="114300" simplePos="0" relativeHeight="251664384" behindDoc="0" locked="0" layoutInCell="1" allowOverlap="1" wp14:anchorId="03E4711F" wp14:editId="7B47214D">
+          <wp:anchor distT="0" distB="0" distL="114300" distR="114300" simplePos="0" relativeHeight="251670528" behindDoc="0" locked="0" layoutInCell="1" allowOverlap="1" wp14:anchorId="6B644AAC" wp14:editId="439C642D">
             <wp:simplePos x="0" y="0"/>
             <wp:positionH relativeFrom="column">
-              <wp:posOffset>3353937</wp:posOffset>
+              <wp:posOffset>-2969</wp:posOffset>
             </wp:positionH>
             <wp:positionV relativeFrom="paragraph">
-              <wp:posOffset>0</wp:posOffset>
+              <wp:posOffset>3052701</wp:posOffset>
+            </wp:positionV>
+            <wp:extent cx="3049270" cy="2431415"/>
+            <wp:effectExtent l="0" t="0" r="0" b="6985"/>
+            <wp:wrapTopAndBottom/>
+            <wp:docPr id="8" name="Grafik 8"/>
+            <wp:cNvGraphicFramePr>
+              <a:graphicFrameLocks xmlns:a="http://schemas.openxmlformats.org/drawingml/2006/main" noChangeAspect="1"/>
+            </wp:cNvGraphicFramePr>
+            <a:graphic xmlns:a="http://schemas.openxmlformats.org/drawingml/2006/main">
+              <a:graphicData uri="http://schemas.openxmlformats.org/drawingml/2006/picture">
+                <pic:pic xmlns:pic="http://schemas.openxmlformats.org/drawingml/2006/picture">
+                  <pic:nvPicPr>
+                    <pic:cNvPr id="8" name="Grafik 8"/>
+                    <pic:cNvPicPr>
+                      <a:picLocks noChangeAspect="1"/>
+                    </pic:cNvPicPr>
+                  </pic:nvPicPr>
+                  <pic:blipFill>
+                    <a:blip r:embed="rId11"/>
+                    <a:stretch>
+                      <a:fillRect/>
+                    </a:stretch>
+                  </pic:blipFill>
+                  <pic:spPr>
+                    <a:xfrm>
+                      <a:off x="0" y="0"/>
+                      <a:ext cx="3049270" cy="2431415"/>
+                    </a:xfrm>
+                    <a:prstGeom prst="rect">
+                      <a:avLst/>
+                    </a:prstGeom>
+                  </pic:spPr>
+                </pic:pic>
+              </a:graphicData>
+            </a:graphic>
+          </wp:anchor>
+        </w:drawing>
+      </w:r>
+      <w:r>
+        <w:t>Der oben vorgestellte Algorithmus zur Bestimmung von ähnlichen Usern muss im Empfehlungssystem noch realisiert werden. Dies geschieht im Event-Shop über ein</w:t>
+      </w:r>
+      <w:r>
+        <w:t>e</w:t>
+      </w:r>
+      <w:r>
+        <w:t xml:space="preserve"> in</w:t>
+      </w:r>
+      <w:r>
+        <w:t xml:space="preserve"> </w:t>
+      </w:r>
+      <w:r>
+        <w:fldChar w:fldCharType="begin"/>
+      </w:r>
+      <w:r>
+        <w:instrText xml:space="preserve"> REF _Ref32742501 \h </w:instrText>
+      </w:r>
+      <w:r>
+        <w:fldChar w:fldCharType="separate"/>
+      </w:r>
+      <w:r>
+        <w:t>Abbild</w:t>
+      </w:r>
+      <w:r>
+        <w:t>u</w:t>
+      </w:r>
+      <w:r>
+        <w:t xml:space="preserve">ng </w:t>
+      </w:r>
+      <w:r>
+        <w:rPr>
+          <w:noProof/>
+        </w:rPr>
+        <w:t>3</w:t>
+      </w:r>
+      <w:r>
+        <w:t xml:space="preserve"> Pearson/Spearman-Algorithmus in SQL</w:t>
+      </w:r>
+      <w:r>
+        <w:fldChar w:fldCharType="end"/>
+      </w:r>
+      <w:r>
+        <w:rPr>
+          <w:rStyle w:val="Funotenzeichen"/>
+        </w:rPr>
+        <w:footnoteReference w:id="1"/>
+      </w:r>
+      <w:r>
+        <w:rPr>
+          <w:i/>
+        </w:rPr>
+        <w:t xml:space="preserve"> </w:t>
+      </w:r>
+      <w:r>
+        <w:t>dargestellte SQL-Anfrage an die Datenbank.</w:t>
+      </w:r>
+      <w:r>
+        <w:t xml:space="preserve"> Diese Anfrage bildet die Pearson-Spearman-Formel ab. Die ersten </w:t>
+      </w:r>
+      <w:proofErr w:type="gramStart"/>
+      <w:r>
+        <w:t xml:space="preserve">vier </w:t>
+      </w:r>
+      <w:r>
+        <w:t>?</w:t>
+      </w:r>
+      <w:proofErr w:type="gramEnd"/>
+      <w:r>
+        <w:t xml:space="preserve"> werden durch die ID des aktuellen Benutzers ersetzt; das letzte ? wird durch einen ausgewählten Threshold ersetzt, um nur Ergebnisse größer oder gleich dem Schwellwert zu erhalten.</w:t>
+      </w:r>
+    </w:p>
+    <w:p>
+      <w:r>
+        <w:rPr>
+          <w:noProof/>
+        </w:rPr>
+        <w:drawing>
+          <wp:anchor distT="0" distB="0" distL="114300" distR="114300" simplePos="0" relativeHeight="251664384" behindDoc="0" locked="0" layoutInCell="1" allowOverlap="1" wp14:anchorId="03E4711F" wp14:editId="59E920B2">
+            <wp:simplePos x="0" y="0"/>
+            <wp:positionH relativeFrom="column">
+              <wp:posOffset>3351810</wp:posOffset>
+            </wp:positionH>
+            <wp:positionV relativeFrom="paragraph">
+              <wp:posOffset>-3102610</wp:posOffset>
             </wp:positionV>
             <wp:extent cx="3048635" cy="7750175"/>
             <wp:effectExtent l="0" t="0" r="0" b="3175"/>
@@ -3367,7 +3557,7 @@
                     </pic:cNvPicPr>
                   </pic:nvPicPr>
                   <pic:blipFill>
-                    <a:blip r:embed="rId11">
+                    <a:blip r:embed="rId12">
                       <a:extLst>
                         <a:ext uri="{28A0092B-C50C-407E-A947-70E740481C1C}">
                           <a14:useLocalDpi xmlns:a14="http://schemas.microsoft.com/office/drawing/2010/main" val="0"/>
@@ -3399,151 +3589,12 @@
         </w:drawing>
       </w:r>
       <w:r>
-        <w:t xml:space="preserve">im nächsten Schritt noch weiter verwertet. Mittels eines </w:t>
-      </w:r>
-      <w:r>
-        <w:t>Schwellenwertes</w:t>
-      </w:r>
-      <w:r>
-        <w:t xml:space="preserve"> </w:t>
-      </w:r>
-      <w:r>
-        <w:t xml:space="preserve">werden nun die Ähnlichkeiten gefiltert. Ein sog. </w:t>
-      </w:r>
-      <w:proofErr w:type="spellStart"/>
-      <w:r>
-        <w:rPr>
-          <w:i/>
-        </w:rPr>
-        <w:t>Similarity</w:t>
-      </w:r>
-      <w:proofErr w:type="spellEnd"/>
-      <w:r>
-        <w:rPr>
-          <w:i/>
-        </w:rPr>
-        <w:t xml:space="preserve"> T</w:t>
-      </w:r>
-      <w:r>
-        <w:rPr>
-          <w:i/>
-        </w:rPr>
-        <w:t>hreshold</w:t>
-      </w:r>
-      <w:r>
-        <w:t xml:space="preserve"> gibt an, ab welchem errechneten Ergebnis der User dem Benutzer tatsächlich ausreichend ähnlich ist. In großen </w:t>
-      </w:r>
-      <w:proofErr w:type="spellStart"/>
-      <w:r>
-        <w:t>Recommender</w:t>
-      </w:r>
-      <w:proofErr w:type="spellEnd"/>
-      <w:r>
-        <w:t xml:space="preserve">-Systemen wird ein relativ hoher Threshold von &gt;95%, also 0,95 gewählt. In kleineren Systemen mit weniger Daten, wie es in dem Event-Shop-Empfehlungssystem der Fall ist, wird ein niedriger Wert von &gt;20% (0,2) verwendet, damit noch ausreichend viele Ergebnisse und somit ähnliche Nutzer berechnet werden können. Andernfalls würde es in kleinen Systemen keine zueinander ähnlichen Benutzer geben. </w:t>
-      </w:r>
-    </w:p>
-    <w:p>
-      <w:pPr>
-        <w:pStyle w:val="berschrift3"/>
-      </w:pPr>
-      <w:r>
-        <w:t>U</w:t>
-      </w:r>
-      <w:r>
-        <w:t>msetzung in SQL</w:t>
-      </w:r>
-    </w:p>
-    <w:p>
-      <w:pPr>
-        <w:pStyle w:val="berschrift4"/>
-      </w:pPr>
-      <w:r>
-        <w:t>Collaborative / Content-</w:t>
-      </w:r>
-      <w:proofErr w:type="spellStart"/>
-      <w:r>
-        <w:t>based</w:t>
-      </w:r>
-      <w:proofErr w:type="spellEnd"/>
-      <w:r>
-        <w:t xml:space="preserve"> </w:t>
-      </w:r>
-      <w:proofErr w:type="spellStart"/>
-      <w:r>
-        <w:t>Filtering</w:t>
-      </w:r>
-      <w:proofErr w:type="spellEnd"/>
-    </w:p>
-    <w:p>
-      <w:r>
-        <w:t>Der oben vorgestellte Algorithmus zur Bestimmung von ähnlichen Usern muss im Empfehlungssystem noch realisiert werden. Dies geschieht im Event-Shop über ein</w:t>
-      </w:r>
-      <w:r>
-        <w:t>e</w:t>
-      </w:r>
-      <w:r>
-        <w:t xml:space="preserve"> in</w:t>
-      </w:r>
-      <w:r>
-        <w:t xml:space="preserve"> </w:t>
-      </w:r>
-      <w:r>
-        <w:fldChar w:fldCharType="begin"/>
-      </w:r>
-      <w:r>
-        <w:instrText xml:space="preserve"> REF _Ref32742501 \h </w:instrText>
-      </w:r>
-      <w:r>
-        <w:fldChar w:fldCharType="separate"/>
-      </w:r>
-      <w:r>
-        <w:t xml:space="preserve">Abbildung </w:t>
-      </w:r>
-      <w:r>
-        <w:rPr>
-          <w:noProof/>
-        </w:rPr>
-        <w:t>2</w:t>
-      </w:r>
-      <w:r>
-        <w:t xml:space="preserve"> Pearson/Spearman-Algorithmus in SQL</w:t>
-      </w:r>
-      <w:r>
-        <w:fldChar w:fldCharType="end"/>
-      </w:r>
-      <w:r>
-        <w:rPr>
-          <w:rStyle w:val="Funotenzeichen"/>
-        </w:rPr>
-        <w:footnoteReference w:id="1"/>
-      </w:r>
-      <w:r>
-        <w:rPr>
-          <w:i/>
-        </w:rPr>
-        <w:t xml:space="preserve"> </w:t>
-      </w:r>
-      <w:r>
-        <w:t>dargestellte SQL-Anfrage an die Datenbank.</w:t>
-      </w:r>
-      <w:r>
-        <w:t xml:space="preserve"> Diese Anfrage bildet die Pearson-Spearman-Formel ab. Die ersten </w:t>
-      </w:r>
-      <w:proofErr w:type="gramStart"/>
-      <w:r>
-        <w:t xml:space="preserve">vier </w:t>
-      </w:r>
-      <w:r>
-        <w:t>?</w:t>
-      </w:r>
-      <w:proofErr w:type="gramEnd"/>
-      <w:r>
-        <w:t xml:space="preserve"> werden durch die ID des aktuellen Benutzers ersetzt; das letzte ? wird durch einen ausgewählten Threshold ersetzt, um nur Ergebnisse größer oder gleich dem Schwellwert zu erhalten.</w:t>
-      </w:r>
-    </w:p>
-    <w:p>
-      <w:r>
-        <w:t>In den meisten Fällen liefert diese Berechnung allerdings nicht genügend ähnliche User. Aus diesem Grund wird die SQL-Anfrage erneut ausgeführt. Dieses Mal allerdings nicht mit dem Benutzer, sondern mit den gefundenen ähnlichen Usern des Nutzers. Daraufhin erhält man zu den ursprünglich gefundenen Usern wiederum ähnliche User. Dies wird wiederholt, bis eine festgesetzte Anzahl an ähnlichen Usern gefunden wurde oder es keine weiteren ähnlichen User mehr gibt.</w:t>
+        <w:t>In den meisten Fällen liefert diese Berechnung allerdings nicht genügend ähnliche User. Aus diesem Grund wird die SQL-Anfrage erneut ausgeführt. Dieses Mal allerdings nicht mit dem Benutzer, sondern mit den gefundenen ähnlichen Usern des Nutzers. Daraufhin erhält man zu den ursprünglich gefunden</w:t>
+      </w:r>
+      <w:bookmarkStart w:id="6" w:name="_GoBack"/>
+      <w:bookmarkEnd w:id="6"/>
+      <w:r>
+        <w:t>en Usern wiederum ähnliche User. Dies wird wiederholt, bis eine festgesetzte Anzahl an ähnlichen Usern gefunden wurde oder es keine weiteren ähnlichen User mehr gibt.</w:t>
       </w:r>
     </w:p>
     <w:p>
@@ -3565,7 +3616,7 @@
         <mc:AlternateContent>
           <mc:Choice Requires="wps">
             <w:drawing>
-              <wp:anchor distT="0" distB="0" distL="114300" distR="114300" simplePos="0" relativeHeight="251672576" behindDoc="0" locked="0" layoutInCell="1" allowOverlap="1" wp14:anchorId="2806D1FE" wp14:editId="72D58B25">
+              <wp:anchor distT="0" distB="0" distL="114300" distR="114300" simplePos="0" relativeHeight="251672576" behindDoc="0" locked="0" layoutInCell="1" allowOverlap="1" wp14:anchorId="2806D1FE" wp14:editId="413D1883">
                 <wp:simplePos x="0" y="0"/>
                 <wp:positionH relativeFrom="column">
                   <wp:posOffset>-3175</wp:posOffset>
@@ -3613,25 +3664,7 @@
                               <w:t xml:space="preserve">Abbildung </w:t>
                             </w:r>
                             <w:r>
-                              <w:fldChar w:fldCharType="begin"/>
-                            </w:r>
-                            <w:r>
-                              <w:instrText xml:space="preserve"> SEQ Abbildung \* ARABIC </w:instrText>
-                            </w:r>
-                            <w:r>
-                              <w:fldChar w:fldCharType="separate"/>
-                            </w:r>
-                            <w:r>
-                              <w:rPr>
-                                <w:noProof/>
-                              </w:rPr>
-                              <w:t>3</w:t>
-                            </w:r>
-                            <w:r>
-                              <w:rPr>
-                                <w:noProof/>
-                              </w:rPr>
-                              <w:fldChar w:fldCharType="end"/>
+                              <w:t>2</w:t>
                             </w:r>
                             <w:r>
                               <w:t xml:space="preserve"> </w:t>
@@ -3672,14 +3705,9 @@
                       <w:r>
                         <w:t xml:space="preserve">Abbildung </w:t>
                       </w:r>
-                      <w:fldSimple w:instr=" SEQ Abbildung \* ARABIC ">
-                        <w:r>
-                          <w:rPr>
-                            <w:noProof/>
-                          </w:rPr>
-                          <w:t>3</w:t>
-                        </w:r>
-                      </w:fldSimple>
+                      <w:r>
+                        <w:t>2</w:t>
+                      </w:r>
                       <w:r>
                         <w:t xml:space="preserve"> </w:t>
                       </w:r>
@@ -3694,56 +3722,6 @@
             </w:pict>
           </mc:Fallback>
         </mc:AlternateContent>
-      </w:r>
-      <w:r>
-        <w:rPr>
-          <w:noProof/>
-        </w:rPr>
-        <w:drawing>
-          <wp:anchor distT="0" distB="0" distL="114300" distR="114300" simplePos="0" relativeHeight="251670528" behindDoc="0" locked="0" layoutInCell="1" allowOverlap="1" wp14:anchorId="6B644AAC" wp14:editId="0547F42B">
-            <wp:simplePos x="0" y="0"/>
-            <wp:positionH relativeFrom="column">
-              <wp:posOffset>-3412</wp:posOffset>
-            </wp:positionH>
-            <wp:positionV relativeFrom="paragraph">
-              <wp:posOffset>138146</wp:posOffset>
-            </wp:positionV>
-            <wp:extent cx="3049270" cy="2431415"/>
-            <wp:effectExtent l="0" t="0" r="0" b="6985"/>
-            <wp:wrapTopAndBottom/>
-            <wp:docPr id="8" name="Grafik 8"/>
-            <wp:cNvGraphicFramePr>
-              <a:graphicFrameLocks xmlns:a="http://schemas.openxmlformats.org/drawingml/2006/main" noChangeAspect="1"/>
-            </wp:cNvGraphicFramePr>
-            <a:graphic xmlns:a="http://schemas.openxmlformats.org/drawingml/2006/main">
-              <a:graphicData uri="http://schemas.openxmlformats.org/drawingml/2006/picture">
-                <pic:pic xmlns:pic="http://schemas.openxmlformats.org/drawingml/2006/picture">
-                  <pic:nvPicPr>
-                    <pic:cNvPr id="8" name="Grafik 8"/>
-                    <pic:cNvPicPr>
-                      <a:picLocks noChangeAspect="1"/>
-                    </pic:cNvPicPr>
-                  </pic:nvPicPr>
-                  <pic:blipFill>
-                    <a:blip r:embed="rId12"/>
-                    <a:stretch>
-                      <a:fillRect/>
-                    </a:stretch>
-                  </pic:blipFill>
-                  <pic:spPr>
-                    <a:xfrm>
-                      <a:off x="0" y="0"/>
-                      <a:ext cx="3049270" cy="2431415"/>
-                    </a:xfrm>
-                    <a:prstGeom prst="rect">
-                      <a:avLst/>
-                    </a:prstGeom>
-                  </pic:spPr>
-                </pic:pic>
-              </a:graphicData>
-            </a:graphic>
-          </wp:anchor>
-        </w:drawing>
       </w:r>
     </w:p>
     <w:p>
@@ -4330,12 +4308,7 @@
         <w:t xml:space="preserve"> trägt der Benutzer all seine Daten für die Registrierung ein. Wenn alle Daten korrekt sind, wird der Anwender auf Register2.jsp weitergeleitet. Hier kann er nun eine Auswahl seiner Präferenzen </w:t>
       </w:r>
       <w:r>
-        <w:t>tätigen. Danach ist die Registrierung abgeschlossen. Alle Eingaben und Aktionen, die in den beiden JSPs</w:t>
-      </w:r>
-      <w:bookmarkStart w:id="5" w:name="_GoBack"/>
-      <w:bookmarkEnd w:id="5"/>
-      <w:r>
-        <w:t xml:space="preserve"> getätigt werden, verwaltet das </w:t>
+        <w:t xml:space="preserve">tätigen. Danach ist die Registrierung abgeschlossen. Alle Eingaben und Aktionen, die in den beiden JSPs getätigt werden, verwaltet das </w:t>
       </w:r>
       <w:proofErr w:type="spellStart"/>
       <w:r>
@@ -5550,14 +5523,27 @@
                       <w:r>
                         <w:t xml:space="preserve">Abbildung </w:t>
                       </w:r>
-                      <w:fldSimple w:instr=" SEQ Abbildung \* ARABIC ">
-                        <w:r>
-                          <w:rPr>
-                            <w:noProof/>
-                          </w:rPr>
-                          <w:t>10</w:t>
-                        </w:r>
-                      </w:fldSimple>
+                      <w:r>
+                        <w:fldChar w:fldCharType="begin"/>
+                      </w:r>
+                      <w:r>
+                        <w:instrText xml:space="preserve"> SEQ Abbildung \* ARABIC </w:instrText>
+                      </w:r>
+                      <w:r>
+                        <w:fldChar w:fldCharType="separate"/>
+                      </w:r>
+                      <w:r>
+                        <w:rPr>
+                          <w:noProof/>
+                        </w:rPr>
+                        <w:t>10</w:t>
+                      </w:r>
+                      <w:r>
+                        <w:rPr>
+                          <w:noProof/>
+                        </w:rPr>
+                        <w:fldChar w:fldCharType="end"/>
+                      </w:r>
                       <w:r>
                         <w:t xml:space="preserve"> Interface </w:t>
                       </w:r>
@@ -6005,7 +5991,7 @@
       <w:pPr>
         <w:pStyle w:val="Beschriftung"/>
       </w:pPr>
-      <w:bookmarkStart w:id="6" w:name="_Ref32821975"/>
+      <w:bookmarkStart w:id="7" w:name="_Ref32821975"/>
       <w:r>
         <w:t xml:space="preserve">Abbildung </w:t>
       </w:r>
@@ -6041,7 +6027,7 @@
       <w:r>
         <w:t>(...)</w:t>
       </w:r>
-      <w:bookmarkEnd w:id="6"/>
+      <w:bookmarkEnd w:id="7"/>
     </w:p>
     <w:p>
       <w:r>
@@ -6311,7 +6297,7 @@
         <w:pStyle w:val="berschrift1"/>
         <w:spacing w:before="120"/>
       </w:pPr>
-      <w:bookmarkStart w:id="7" w:name="_Ref32741839"/>
+      <w:bookmarkStart w:id="8" w:name="_Ref32741839"/>
       <w:r>
         <w:t>ZUSAMMENFASSUNG</w:t>
       </w:r>
@@ -6348,12 +6334,12 @@
         <w:pStyle w:val="berschrift1"/>
         <w:spacing w:before="120"/>
       </w:pPr>
-      <w:bookmarkStart w:id="8" w:name="_Ref32825769"/>
+      <w:bookmarkStart w:id="9" w:name="_Ref32825769"/>
       <w:r>
         <w:t>AUSBLICK</w:t>
       </w:r>
-      <w:bookmarkEnd w:id="7"/>
       <w:bookmarkEnd w:id="8"/>
+      <w:bookmarkEnd w:id="9"/>
     </w:p>
     <w:p>
       <w:r>
@@ -9636,7 +9622,7 @@
 </file>
 
 <file path=customXml/itemProps1.xml><?xml version="1.0" encoding="utf-8"?>
-<ds:datastoreItem xmlns:ds="http://schemas.openxmlformats.org/officeDocument/2006/customXml" ds:itemID="{452F495A-D2D9-4AAC-BEE8-68DFBD740E0A}">
+<ds:datastoreItem xmlns:ds="http://schemas.openxmlformats.org/officeDocument/2006/customXml" ds:itemID="{02D6968A-756E-4966-A3F4-07EACCD6C2F1}">
   <ds:schemaRefs>
     <ds:schemaRef ds:uri="http://schemas.openxmlformats.org/officeDocument/2006/bibliography"/>
   </ds:schemaRefs>

</xml_diff>